<commit_message>
Update to clock sync section
</commit_message>
<xml_diff>
--- a/ASCtoFMConverter/Documentation/ASCtoFMConverter User Guide.docx
+++ b/ASCtoFMConverter/Documentation/ASCtoFMConverter User Guide.docx
@@ -1092,6 +1092,9 @@
     <w:p/>
     <w:p>
       <w:r>
+        <w:rPr>
+          <w:noProof/>
+        </w:rPr>
         <w:drawing>
           <wp:inline distT="0" distB="0" distL="0" distR="0" wp14:anchorId="124ED6BF" wp14:editId="7F0DCB6A">
             <wp:extent cx="6172200" cy="1096645"/>
@@ -1464,7 +1467,13 @@
         <w:t>synchronization, and from that point before and after, the clocks may be running at differ</w:t>
       </w:r>
       <w:r>
-        <w:t xml:space="preserve">ent tempos and thus drift apart. The first of these </w:t>
+        <w:t xml:space="preserve">ent tempos and </w:t>
+      </w:r>
+      <w:r>
+        <w:t>can</w:t>
+      </w:r>
+      <w:r>
+        <w:t xml:space="preserve"> drift apart. The first of these </w:t>
       </w:r>
       <w:r>
         <w:t xml:space="preserve">problems </w:t>
@@ -1502,6 +1511,60 @@
     <w:p/>
     <w:p>
       <w:r>
+        <w:t xml:space="preserve">Creation of “naked” Events is particularly susceptible to various clocking issues, despite the fact that they are based on the BDF data and are thus directly tied to the physiology. This </w:t>
+      </w:r>
+      <w:r>
+        <w:t xml:space="preserve">is </w:t>
+      </w:r>
+      <w:r>
+        <w:t xml:space="preserve">because we are forced to locate these Events on the basis of the Presentation clock only, which is the </w:t>
+      </w:r>
+      <w:proofErr w:type="gramStart"/>
+      <w:r>
+        <w:t>time</w:t>
+      </w:r>
+      <w:proofErr w:type="gramEnd"/>
+      <w:r>
+        <w:t xml:space="preserve"> saved in the Event record. If, for instance, a different synchronization Event is used for the creation of the naked Events than is used for the synchronization during ASC to FM conversion, there can be an offset between where the </w:t>
+      </w:r>
+      <w:r>
+        <w:t>basis e</w:t>
+      </w:r>
+      <w:r>
+        <w:t>vents are located</w:t>
+      </w:r>
+      <w:r>
+        <w:t xml:space="preserve"> in BDF</w:t>
+      </w:r>
+      <w:r>
+        <w:t xml:space="preserve"> and where they are</w:t>
+      </w:r>
+      <w:r>
+        <w:t xml:space="preserve"> counted</w:t>
+      </w:r>
+      <w:r>
+        <w:t xml:space="preserve"> in the conversion process. PK events may not be counted in the correct FM record! This would be less of a problem if the original Event markers </w:t>
+      </w:r>
+      <w:r>
+        <w:t xml:space="preserve">all </w:t>
+      </w:r>
+      <w:r>
+        <w:t>were ca</w:t>
+      </w:r>
+      <w:r>
+        <w:t>refully crafted to minimize the latency (or at least have a consistent latency) between marking the Status channel (writing the Event’s Grey code) and querying the clock of the computer creating the Event record (the time recorded with the Event).</w:t>
+      </w:r>
+      <w:r>
+        <w:t xml:space="preserve"> This also assumes that relative clock drift is minimal (which may not be the case with most Windows-based computers).</w:t>
+      </w:r>
+    </w:p>
+    <w:p>
+      <w:r>
+        <w:t xml:space="preserve"> </w:t>
+      </w:r>
+    </w:p>
+    <w:p>
+      <w:r>
         <w:t xml:space="preserve">That being said, in the short-trial (single FM record per trial) scenario, </w:t>
       </w:r>
       <w:r>
@@ -1544,16 +1607,14 @@
         <w:t>lock synchronization is less critical in ASC experiments as millisecond timing is not really required, and thus, generally, using the covered Eve</w:t>
       </w:r>
       <w:r>
-        <w:t>nt synchronization is adequate</w:t>
-      </w:r>
-      <w:proofErr w:type="gramStart"/>
-      <w:r>
-        <w:t>.,</w:t>
-      </w:r>
-      <w:proofErr w:type="gramEnd"/>
+        <w:t>nt synchronization is adequate,</w:t>
+      </w:r>
       <w:r>
         <w:t xml:space="preserve"> if carefully implemented.</w:t>
       </w:r>
+      <w:r>
+        <w:t xml:space="preserve"> The exception to this is noted in the previous paragraph where Events may be incorrectly accounted in the acquired FM records.</w:t>
+      </w:r>
     </w:p>
     <w:p/>
     <w:p>
@@ -1564,13 +1625,16 @@
         <w:t xml:space="preserve">hree (actually four) choices </w:t>
       </w:r>
       <w:r>
-        <w:t xml:space="preserve">can be selected to handle the </w:t>
-      </w:r>
-      <w:proofErr w:type="spellStart"/>
-      <w:r>
-        <w:t>synchonization</w:t>
-      </w:r>
-      <w:proofErr w:type="spellEnd"/>
+        <w:t>can be selected to handle the synch</w:t>
+      </w:r>
+      <w:r>
+        <w:t>r</w:t>
+      </w:r>
+      <w:bookmarkStart w:id="0" w:name="_GoBack"/>
+      <w:bookmarkEnd w:id="0"/>
+      <w:r>
+        <w:t>onization</w:t>
+      </w:r>
       <w:r>
         <w:t>:</w:t>
       </w:r>
@@ -1968,10 +2032,7 @@
         <w:t xml:space="preserve"> wiki site for more information.</w:t>
       </w:r>
     </w:p>
-    <w:p>
-      <w:bookmarkStart w:id="0" w:name="_GoBack"/>
-      <w:bookmarkEnd w:id="0"/>
-    </w:p>
+    <w:p/>
     <w:p>
       <w:pPr>
         <w:pStyle w:val="Heading1"/>
@@ -2096,7 +2157,7 @@
         <w:rStyle w:val="PageNumber"/>
         <w:noProof/>
       </w:rPr>
-      <w:t>7</w:t>
+      <w:t>3</w:t>
     </w:r>
     <w:r>
       <w:rPr>

</xml_diff>